<commit_message>
CIERRE 14 JUL 23
</commit_message>
<xml_diff>
--- a/01 DOCUEMENTOS/PAP FISCAL OBRADOR 2023.docx
+++ b/01 DOCUEMENTOS/PAP FISCAL OBRADOR 2023.docx
@@ -13,13 +13,37 @@
           <w:szCs w:val="36"/>
         </w:rPr>
       </w:pPr>
-      <w:r>
-        <w:rPr>
-          <w:sz w:val="36"/>
-          <w:szCs w:val="36"/>
-        </w:rPr>
-        <w:t>28 JUNIO 2023</w:t>
-      </w:r>
+    </w:p>
+    <w:p>
+      <w:pPr>
+        <w:tabs>
+          <w:tab w:val="left" w:pos="709"/>
+        </w:tabs>
+        <w:jc w:val="center"/>
+        <w:rPr>
+          <w:sz w:val="36"/>
+          <w:szCs w:val="36"/>
+        </w:rPr>
+      </w:pPr>
+      <w:r>
+        <w:rPr>
+          <w:sz w:val="36"/>
+          <w:szCs w:val="36"/>
+        </w:rPr>
+        <w:t>14 DE JULIO 2023</w:t>
+      </w:r>
+    </w:p>
+    <w:p>
+      <w:pPr>
+        <w:tabs>
+          <w:tab w:val="left" w:pos="709"/>
+        </w:tabs>
+        <w:jc w:val="center"/>
+        <w:rPr>
+          <w:sz w:val="36"/>
+          <w:szCs w:val="36"/>
+        </w:rPr>
+      </w:pPr>
     </w:p>
     <w:p>
       <w:pPr>
@@ -111,13 +135,20 @@
           <w:szCs w:val="36"/>
         </w:rPr>
       </w:pPr>
+      <w:r>
+        <w:rPr>
+          <w:sz w:val="36"/>
+          <w:szCs w:val="36"/>
+        </w:rPr>
+        <w:t xml:space="preserve">SALIDAS </w:t>
+      </w:r>
       <w:proofErr w:type="gramStart"/>
       <w:r>
         <w:rPr>
           <w:sz w:val="36"/>
           <w:szCs w:val="36"/>
         </w:rPr>
-        <w:t>REMISIONES  #</w:t>
+        <w:t>#  0501</w:t>
       </w:r>
       <w:proofErr w:type="gramEnd"/>
       <w:r>
@@ -125,71 +156,50 @@
           <w:sz w:val="36"/>
           <w:szCs w:val="36"/>
         </w:rPr>
-        <w:t xml:space="preserve">  15001 E   al   #  17500 E</w:t>
-      </w:r>
-    </w:p>
-    <w:p>
-      <w:pPr>
-        <w:tabs>
-          <w:tab w:val="left" w:pos="709"/>
-        </w:tabs>
-        <w:jc w:val="center"/>
-        <w:rPr>
-          <w:sz w:val="36"/>
-          <w:szCs w:val="36"/>
-        </w:rPr>
-      </w:pPr>
-    </w:p>
-    <w:p>
-      <w:pPr>
-        <w:tabs>
-          <w:tab w:val="left" w:pos="709"/>
-        </w:tabs>
-        <w:jc w:val="center"/>
-        <w:rPr>
-          <w:sz w:val="36"/>
-          <w:szCs w:val="36"/>
-        </w:rPr>
-      </w:pPr>
-    </w:p>
-    <w:p>
-      <w:pPr>
-        <w:tabs>
-          <w:tab w:val="left" w:pos="709"/>
-        </w:tabs>
-        <w:jc w:val="center"/>
-        <w:rPr>
-          <w:sz w:val="36"/>
-          <w:szCs w:val="36"/>
-        </w:rPr>
-      </w:pPr>
-    </w:p>
-    <w:p>
-      <w:pPr>
-        <w:tabs>
-          <w:tab w:val="left" w:pos="709"/>
-        </w:tabs>
-        <w:jc w:val="center"/>
-        <w:rPr>
-          <w:sz w:val="36"/>
-          <w:szCs w:val="36"/>
-        </w:rPr>
-      </w:pPr>
-      <w:proofErr w:type="spellStart"/>
-      <w:r>
-        <w:rPr>
-          <w:sz w:val="36"/>
-          <w:szCs w:val="36"/>
-        </w:rPr>
-        <w:t>Recibio</w:t>
-      </w:r>
-      <w:proofErr w:type="spellEnd"/>
-      <w:r>
-        <w:rPr>
-          <w:sz w:val="36"/>
-          <w:szCs w:val="36"/>
-        </w:rPr>
-        <w:t xml:space="preserve"> </w:t>
+        <w:t xml:space="preserve"> L   al   # 0750 L</w:t>
+      </w:r>
+    </w:p>
+    <w:p>
+      <w:pPr>
+        <w:tabs>
+          <w:tab w:val="left" w:pos="709"/>
+        </w:tabs>
+        <w:jc w:val="center"/>
+        <w:rPr>
+          <w:sz w:val="36"/>
+          <w:szCs w:val="36"/>
+        </w:rPr>
+      </w:pPr>
+    </w:p>
+    <w:p>
+      <w:pPr>
+        <w:tabs>
+          <w:tab w:val="left" w:pos="709"/>
+        </w:tabs>
+        <w:jc w:val="center"/>
+        <w:rPr>
+          <w:sz w:val="36"/>
+          <w:szCs w:val="36"/>
+        </w:rPr>
+      </w:pPr>
+    </w:p>
+    <w:p>
+      <w:pPr>
+        <w:tabs>
+          <w:tab w:val="left" w:pos="709"/>
+        </w:tabs>
+        <w:jc w:val="center"/>
+        <w:rPr>
+          <w:sz w:val="36"/>
+          <w:szCs w:val="36"/>
+        </w:rPr>
+      </w:pPr>
+      <w:r>
+        <w:rPr>
+          <w:sz w:val="36"/>
+          <w:szCs w:val="36"/>
+        </w:rPr>
+        <w:t>RECIBIO</w:t>
       </w:r>
     </w:p>
     <w:p>
@@ -239,8 +249,20 @@
           <w:sz w:val="36"/>
           <w:szCs w:val="36"/>
         </w:rPr>
-        <w:t xml:space="preserve">ADRIANA SORIANO </w:t>
-      </w:r>
+        <w:t>ADRIANA SORIANO</w:t>
+      </w:r>
+    </w:p>
+    <w:p>
+      <w:pPr>
+        <w:tabs>
+          <w:tab w:val="left" w:pos="709"/>
+        </w:tabs>
+        <w:jc w:val="center"/>
+        <w:rPr>
+          <w:sz w:val="36"/>
+          <w:szCs w:val="36"/>
+        </w:rPr>
+      </w:pPr>
     </w:p>
     <w:p>
       <w:pPr>
@@ -332,6 +354,318 @@
           <w:sz w:val="36"/>
           <w:szCs w:val="36"/>
         </w:rPr>
+        <w:t>28 JUNIO 2023</w:t>
+      </w:r>
+    </w:p>
+    <w:p>
+      <w:pPr>
+        <w:tabs>
+          <w:tab w:val="left" w:pos="709"/>
+        </w:tabs>
+        <w:jc w:val="center"/>
+        <w:rPr>
+          <w:sz w:val="36"/>
+          <w:szCs w:val="36"/>
+        </w:rPr>
+      </w:pPr>
+    </w:p>
+    <w:p>
+      <w:pPr>
+        <w:tabs>
+          <w:tab w:val="left" w:pos="709"/>
+        </w:tabs>
+        <w:jc w:val="center"/>
+        <w:rPr>
+          <w:sz w:val="36"/>
+          <w:szCs w:val="36"/>
+        </w:rPr>
+      </w:pPr>
+    </w:p>
+    <w:p>
+      <w:pPr>
+        <w:tabs>
+          <w:tab w:val="left" w:pos="709"/>
+        </w:tabs>
+        <w:jc w:val="center"/>
+        <w:rPr>
+          <w:sz w:val="36"/>
+          <w:szCs w:val="36"/>
+        </w:rPr>
+      </w:pPr>
+      <w:r>
+        <w:rPr>
+          <w:sz w:val="36"/>
+          <w:szCs w:val="36"/>
+        </w:rPr>
+        <w:t>OBRADOR</w:t>
+      </w:r>
+    </w:p>
+    <w:p>
+      <w:pPr>
+        <w:tabs>
+          <w:tab w:val="left" w:pos="709"/>
+        </w:tabs>
+        <w:jc w:val="center"/>
+        <w:rPr>
+          <w:sz w:val="36"/>
+          <w:szCs w:val="36"/>
+        </w:rPr>
+      </w:pPr>
+    </w:p>
+    <w:p>
+      <w:pPr>
+        <w:tabs>
+          <w:tab w:val="left" w:pos="709"/>
+        </w:tabs>
+        <w:jc w:val="center"/>
+        <w:rPr>
+          <w:sz w:val="36"/>
+          <w:szCs w:val="36"/>
+        </w:rPr>
+      </w:pPr>
+    </w:p>
+    <w:p>
+      <w:pPr>
+        <w:tabs>
+          <w:tab w:val="left" w:pos="709"/>
+        </w:tabs>
+        <w:jc w:val="center"/>
+        <w:rPr>
+          <w:sz w:val="36"/>
+          <w:szCs w:val="36"/>
+        </w:rPr>
+      </w:pPr>
+    </w:p>
+    <w:p>
+      <w:pPr>
+        <w:tabs>
+          <w:tab w:val="left" w:pos="709"/>
+        </w:tabs>
+        <w:jc w:val="center"/>
+        <w:rPr>
+          <w:sz w:val="36"/>
+          <w:szCs w:val="36"/>
+        </w:rPr>
+      </w:pPr>
+      <w:proofErr w:type="gramStart"/>
+      <w:r>
+        <w:rPr>
+          <w:sz w:val="36"/>
+          <w:szCs w:val="36"/>
+        </w:rPr>
+        <w:t>REMISIONES  #</w:t>
+      </w:r>
+      <w:proofErr w:type="gramEnd"/>
+      <w:r>
+        <w:rPr>
+          <w:sz w:val="36"/>
+          <w:szCs w:val="36"/>
+        </w:rPr>
+        <w:t xml:space="preserve">  15001 E   al   #  17500 E</w:t>
+      </w:r>
+    </w:p>
+    <w:p>
+      <w:pPr>
+        <w:tabs>
+          <w:tab w:val="left" w:pos="709"/>
+        </w:tabs>
+        <w:jc w:val="center"/>
+        <w:rPr>
+          <w:sz w:val="36"/>
+          <w:szCs w:val="36"/>
+        </w:rPr>
+      </w:pPr>
+    </w:p>
+    <w:p>
+      <w:pPr>
+        <w:tabs>
+          <w:tab w:val="left" w:pos="709"/>
+        </w:tabs>
+        <w:jc w:val="center"/>
+        <w:rPr>
+          <w:sz w:val="36"/>
+          <w:szCs w:val="36"/>
+        </w:rPr>
+      </w:pPr>
+    </w:p>
+    <w:p>
+      <w:pPr>
+        <w:tabs>
+          <w:tab w:val="left" w:pos="709"/>
+        </w:tabs>
+        <w:jc w:val="center"/>
+        <w:rPr>
+          <w:sz w:val="36"/>
+          <w:szCs w:val="36"/>
+        </w:rPr>
+      </w:pPr>
+    </w:p>
+    <w:p>
+      <w:pPr>
+        <w:tabs>
+          <w:tab w:val="left" w:pos="709"/>
+        </w:tabs>
+        <w:jc w:val="center"/>
+        <w:rPr>
+          <w:sz w:val="36"/>
+          <w:szCs w:val="36"/>
+        </w:rPr>
+      </w:pPr>
+      <w:proofErr w:type="spellStart"/>
+      <w:r>
+        <w:rPr>
+          <w:sz w:val="36"/>
+          <w:szCs w:val="36"/>
+        </w:rPr>
+        <w:t>Recibio</w:t>
+      </w:r>
+      <w:proofErr w:type="spellEnd"/>
+      <w:r>
+        <w:rPr>
+          <w:sz w:val="36"/>
+          <w:szCs w:val="36"/>
+        </w:rPr>
+        <w:t xml:space="preserve"> </w:t>
+      </w:r>
+    </w:p>
+    <w:p>
+      <w:pPr>
+        <w:tabs>
+          <w:tab w:val="left" w:pos="709"/>
+        </w:tabs>
+        <w:jc w:val="center"/>
+        <w:rPr>
+          <w:sz w:val="36"/>
+          <w:szCs w:val="36"/>
+        </w:rPr>
+      </w:pPr>
+    </w:p>
+    <w:p>
+      <w:pPr>
+        <w:tabs>
+          <w:tab w:val="left" w:pos="709"/>
+        </w:tabs>
+        <w:jc w:val="center"/>
+        <w:rPr>
+          <w:sz w:val="36"/>
+          <w:szCs w:val="36"/>
+        </w:rPr>
+      </w:pPr>
+      <w:r>
+        <w:rPr>
+          <w:sz w:val="36"/>
+          <w:szCs w:val="36"/>
+        </w:rPr>
+        <w:t>__________________</w:t>
+      </w:r>
+    </w:p>
+    <w:p>
+      <w:pPr>
+        <w:tabs>
+          <w:tab w:val="left" w:pos="709"/>
+        </w:tabs>
+        <w:jc w:val="center"/>
+        <w:rPr>
+          <w:sz w:val="36"/>
+          <w:szCs w:val="36"/>
+        </w:rPr>
+      </w:pPr>
+      <w:r>
+        <w:rPr>
+          <w:sz w:val="36"/>
+          <w:szCs w:val="36"/>
+        </w:rPr>
+        <w:t xml:space="preserve">ADRIANA SORIANO </w:t>
+      </w:r>
+    </w:p>
+    <w:p>
+      <w:pPr>
+        <w:tabs>
+          <w:tab w:val="left" w:pos="709"/>
+        </w:tabs>
+        <w:jc w:val="center"/>
+        <w:rPr>
+          <w:sz w:val="36"/>
+          <w:szCs w:val="36"/>
+        </w:rPr>
+      </w:pPr>
+    </w:p>
+    <w:p>
+      <w:pPr>
+        <w:tabs>
+          <w:tab w:val="left" w:pos="709"/>
+        </w:tabs>
+        <w:jc w:val="center"/>
+        <w:rPr>
+          <w:sz w:val="36"/>
+          <w:szCs w:val="36"/>
+        </w:rPr>
+      </w:pPr>
+    </w:p>
+    <w:p>
+      <w:pPr>
+        <w:tabs>
+          <w:tab w:val="left" w:pos="709"/>
+        </w:tabs>
+        <w:jc w:val="center"/>
+        <w:rPr>
+          <w:sz w:val="36"/>
+          <w:szCs w:val="36"/>
+        </w:rPr>
+      </w:pPr>
+    </w:p>
+    <w:p>
+      <w:pPr>
+        <w:tabs>
+          <w:tab w:val="left" w:pos="709"/>
+        </w:tabs>
+        <w:jc w:val="center"/>
+        <w:rPr>
+          <w:sz w:val="36"/>
+          <w:szCs w:val="36"/>
+        </w:rPr>
+      </w:pPr>
+    </w:p>
+    <w:p>
+      <w:pPr>
+        <w:tabs>
+          <w:tab w:val="left" w:pos="709"/>
+        </w:tabs>
+        <w:jc w:val="center"/>
+        <w:rPr>
+          <w:sz w:val="36"/>
+          <w:szCs w:val="36"/>
+        </w:rPr>
+      </w:pPr>
+    </w:p>
+    <w:p>
+      <w:pPr>
+        <w:tabs>
+          <w:tab w:val="left" w:pos="709"/>
+        </w:tabs>
+        <w:jc w:val="center"/>
+        <w:rPr>
+          <w:sz w:val="36"/>
+          <w:szCs w:val="36"/>
+        </w:rPr>
+      </w:pPr>
+    </w:p>
+    <w:p>
+      <w:pPr>
+        <w:tabs>
+          <w:tab w:val="left" w:pos="709"/>
+        </w:tabs>
+        <w:jc w:val="center"/>
+        <w:rPr>
+          <w:sz w:val="36"/>
+          <w:szCs w:val="36"/>
+        </w:rPr>
+      </w:pPr>
+      <w:r>
+        <w:rPr>
+          <w:sz w:val="36"/>
+          <w:szCs w:val="36"/>
+        </w:rPr>
         <w:t>21 DE JUNIO  2023</w:t>
       </w:r>
     </w:p>
@@ -1170,7 +1504,6 @@
           <w:sz w:val="36"/>
           <w:szCs w:val="36"/>
         </w:rPr>
-        <w:lastRenderedPageBreak/>
         <w:t>________________________</w:t>
       </w:r>
     </w:p>
@@ -1464,7 +1797,6 @@
           <w:sz w:val="36"/>
           <w:szCs w:val="36"/>
         </w:rPr>
-        <w:lastRenderedPageBreak/>
         <w:t>RECIBIO</w:t>
       </w:r>
     </w:p>
@@ -2386,7 +2718,6 @@
           <w:sz w:val="36"/>
           <w:szCs w:val="36"/>
         </w:rPr>
-        <w:lastRenderedPageBreak/>
         <w:t>OBRADOR</w:t>
       </w:r>
     </w:p>
@@ -3851,7 +4182,6 @@
           <w:sz w:val="36"/>
           <w:szCs w:val="36"/>
         </w:rPr>
-        <w:lastRenderedPageBreak/>
         <w:t>______________________</w:t>
       </w:r>
     </w:p>

</xml_diff>

<commit_message>
CIERRE 21 JUL 23
</commit_message>
<xml_diff>
--- a/01 DOCUEMENTOS/PAP FISCAL OBRADOR 2023.docx
+++ b/01 DOCUEMENTOS/PAP FISCAL OBRADOR 2023.docx
@@ -25,25 +25,25 @@
           <w:szCs w:val="36"/>
         </w:rPr>
       </w:pPr>
-      <w:r>
-        <w:rPr>
-          <w:sz w:val="36"/>
-          <w:szCs w:val="36"/>
-        </w:rPr>
-        <w:t>14 DE JULIO 2023</w:t>
-      </w:r>
-    </w:p>
-    <w:p>
-      <w:pPr>
-        <w:tabs>
-          <w:tab w:val="left" w:pos="709"/>
-        </w:tabs>
-        <w:jc w:val="center"/>
-        <w:rPr>
-          <w:sz w:val="36"/>
-          <w:szCs w:val="36"/>
-        </w:rPr>
-      </w:pPr>
+    </w:p>
+    <w:p>
+      <w:pPr>
+        <w:tabs>
+          <w:tab w:val="left" w:pos="709"/>
+        </w:tabs>
+        <w:jc w:val="center"/>
+        <w:rPr>
+          <w:sz w:val="36"/>
+          <w:szCs w:val="36"/>
+        </w:rPr>
+      </w:pPr>
+      <w:r>
+        <w:rPr>
+          <w:sz w:val="36"/>
+          <w:szCs w:val="36"/>
+        </w:rPr>
+        <w:t>21 Julio 2023</w:t>
+      </w:r>
     </w:p>
     <w:p>
       <w:pPr>
@@ -123,24 +123,12 @@
           <w:szCs w:val="36"/>
         </w:rPr>
       </w:pPr>
-    </w:p>
-    <w:p>
-      <w:pPr>
-        <w:tabs>
-          <w:tab w:val="left" w:pos="709"/>
-        </w:tabs>
-        <w:jc w:val="center"/>
-        <w:rPr>
-          <w:sz w:val="36"/>
-          <w:szCs w:val="36"/>
-        </w:rPr>
-      </w:pPr>
-      <w:r>
-        <w:rPr>
-          <w:sz w:val="36"/>
-          <w:szCs w:val="36"/>
-        </w:rPr>
-        <w:t xml:space="preserve">SALIDAS </w:t>
+      <w:r>
+        <w:rPr>
+          <w:sz w:val="36"/>
+          <w:szCs w:val="36"/>
+        </w:rPr>
+        <w:t xml:space="preserve">REMISIONES   </w:t>
       </w:r>
       <w:proofErr w:type="gramStart"/>
       <w:r>
@@ -148,7 +136,7 @@
           <w:sz w:val="36"/>
           <w:szCs w:val="36"/>
         </w:rPr>
-        <w:t>#  0501</w:t>
+        <w:t>#  17501</w:t>
       </w:r>
       <w:proofErr w:type="gramEnd"/>
       <w:r>
@@ -156,8 +144,32 @@
           <w:sz w:val="36"/>
           <w:szCs w:val="36"/>
         </w:rPr>
-        <w:t xml:space="preserve"> L   al   # 0750 L</w:t>
-      </w:r>
+        <w:t xml:space="preserve"> E   al   # 20000 E</w:t>
+      </w:r>
+    </w:p>
+    <w:p>
+      <w:pPr>
+        <w:tabs>
+          <w:tab w:val="left" w:pos="709"/>
+        </w:tabs>
+        <w:jc w:val="center"/>
+        <w:rPr>
+          <w:sz w:val="36"/>
+          <w:szCs w:val="36"/>
+        </w:rPr>
+      </w:pPr>
+    </w:p>
+    <w:p>
+      <w:pPr>
+        <w:tabs>
+          <w:tab w:val="left" w:pos="709"/>
+        </w:tabs>
+        <w:jc w:val="center"/>
+        <w:rPr>
+          <w:sz w:val="36"/>
+          <w:szCs w:val="36"/>
+        </w:rPr>
+      </w:pPr>
     </w:p>
     <w:p>
       <w:pPr>
@@ -230,7 +242,7 @@
           <w:sz w:val="36"/>
           <w:szCs w:val="36"/>
         </w:rPr>
-        <w:t>__________________</w:t>
+        <w:t>________________________</w:t>
       </w:r>
     </w:p>
     <w:p>
@@ -251,30 +263,6 @@
         </w:rPr>
         <w:t>ADRIANA SORIANO</w:t>
       </w:r>
-    </w:p>
-    <w:p>
-      <w:pPr>
-        <w:tabs>
-          <w:tab w:val="left" w:pos="709"/>
-        </w:tabs>
-        <w:jc w:val="center"/>
-        <w:rPr>
-          <w:sz w:val="36"/>
-          <w:szCs w:val="36"/>
-        </w:rPr>
-      </w:pPr>
-    </w:p>
-    <w:p>
-      <w:pPr>
-        <w:tabs>
-          <w:tab w:val="left" w:pos="709"/>
-        </w:tabs>
-        <w:jc w:val="center"/>
-        <w:rPr>
-          <w:sz w:val="36"/>
-          <w:szCs w:val="36"/>
-        </w:rPr>
-      </w:pPr>
     </w:p>
     <w:p>
       <w:pPr>
@@ -349,6 +337,352 @@
           <w:szCs w:val="36"/>
         </w:rPr>
       </w:pPr>
+    </w:p>
+    <w:p>
+      <w:pPr>
+        <w:tabs>
+          <w:tab w:val="left" w:pos="709"/>
+        </w:tabs>
+        <w:jc w:val="center"/>
+        <w:rPr>
+          <w:sz w:val="36"/>
+          <w:szCs w:val="36"/>
+        </w:rPr>
+      </w:pPr>
+    </w:p>
+    <w:p>
+      <w:pPr>
+        <w:tabs>
+          <w:tab w:val="left" w:pos="709"/>
+        </w:tabs>
+        <w:jc w:val="center"/>
+        <w:rPr>
+          <w:sz w:val="36"/>
+          <w:szCs w:val="36"/>
+        </w:rPr>
+      </w:pPr>
+      <w:r>
+        <w:rPr>
+          <w:sz w:val="36"/>
+          <w:szCs w:val="36"/>
+        </w:rPr>
+        <w:t>14 DE JULIO 2023</w:t>
+      </w:r>
+    </w:p>
+    <w:p>
+      <w:pPr>
+        <w:tabs>
+          <w:tab w:val="left" w:pos="709"/>
+        </w:tabs>
+        <w:jc w:val="center"/>
+        <w:rPr>
+          <w:sz w:val="36"/>
+          <w:szCs w:val="36"/>
+        </w:rPr>
+      </w:pPr>
+    </w:p>
+    <w:p>
+      <w:pPr>
+        <w:tabs>
+          <w:tab w:val="left" w:pos="709"/>
+        </w:tabs>
+        <w:jc w:val="center"/>
+        <w:rPr>
+          <w:sz w:val="36"/>
+          <w:szCs w:val="36"/>
+        </w:rPr>
+      </w:pPr>
+    </w:p>
+    <w:p>
+      <w:pPr>
+        <w:tabs>
+          <w:tab w:val="left" w:pos="709"/>
+        </w:tabs>
+        <w:jc w:val="center"/>
+        <w:rPr>
+          <w:sz w:val="36"/>
+          <w:szCs w:val="36"/>
+        </w:rPr>
+      </w:pPr>
+    </w:p>
+    <w:p>
+      <w:pPr>
+        <w:tabs>
+          <w:tab w:val="left" w:pos="709"/>
+        </w:tabs>
+        <w:jc w:val="center"/>
+        <w:rPr>
+          <w:sz w:val="36"/>
+          <w:szCs w:val="36"/>
+        </w:rPr>
+      </w:pPr>
+      <w:r>
+        <w:rPr>
+          <w:sz w:val="36"/>
+          <w:szCs w:val="36"/>
+        </w:rPr>
+        <w:t>OBRADOR</w:t>
+      </w:r>
+    </w:p>
+    <w:p>
+      <w:pPr>
+        <w:tabs>
+          <w:tab w:val="left" w:pos="709"/>
+        </w:tabs>
+        <w:jc w:val="center"/>
+        <w:rPr>
+          <w:sz w:val="36"/>
+          <w:szCs w:val="36"/>
+        </w:rPr>
+      </w:pPr>
+    </w:p>
+    <w:p>
+      <w:pPr>
+        <w:tabs>
+          <w:tab w:val="left" w:pos="709"/>
+        </w:tabs>
+        <w:jc w:val="center"/>
+        <w:rPr>
+          <w:sz w:val="36"/>
+          <w:szCs w:val="36"/>
+        </w:rPr>
+      </w:pPr>
+    </w:p>
+    <w:p>
+      <w:pPr>
+        <w:tabs>
+          <w:tab w:val="left" w:pos="709"/>
+        </w:tabs>
+        <w:jc w:val="center"/>
+        <w:rPr>
+          <w:sz w:val="36"/>
+          <w:szCs w:val="36"/>
+        </w:rPr>
+      </w:pPr>
+    </w:p>
+    <w:p>
+      <w:pPr>
+        <w:tabs>
+          <w:tab w:val="left" w:pos="709"/>
+        </w:tabs>
+        <w:jc w:val="center"/>
+        <w:rPr>
+          <w:sz w:val="36"/>
+          <w:szCs w:val="36"/>
+        </w:rPr>
+      </w:pPr>
+      <w:r>
+        <w:rPr>
+          <w:sz w:val="36"/>
+          <w:szCs w:val="36"/>
+        </w:rPr>
+        <w:t xml:space="preserve">SALIDAS </w:t>
+      </w:r>
+      <w:proofErr w:type="gramStart"/>
+      <w:r>
+        <w:rPr>
+          <w:sz w:val="36"/>
+          <w:szCs w:val="36"/>
+        </w:rPr>
+        <w:t>#  0501</w:t>
+      </w:r>
+      <w:proofErr w:type="gramEnd"/>
+      <w:r>
+        <w:rPr>
+          <w:sz w:val="36"/>
+          <w:szCs w:val="36"/>
+        </w:rPr>
+        <w:t xml:space="preserve"> L   al   # 0750 L</w:t>
+      </w:r>
+    </w:p>
+    <w:p>
+      <w:pPr>
+        <w:tabs>
+          <w:tab w:val="left" w:pos="709"/>
+        </w:tabs>
+        <w:jc w:val="center"/>
+        <w:rPr>
+          <w:sz w:val="36"/>
+          <w:szCs w:val="36"/>
+        </w:rPr>
+      </w:pPr>
+    </w:p>
+    <w:p>
+      <w:pPr>
+        <w:tabs>
+          <w:tab w:val="left" w:pos="709"/>
+        </w:tabs>
+        <w:jc w:val="center"/>
+        <w:rPr>
+          <w:sz w:val="36"/>
+          <w:szCs w:val="36"/>
+        </w:rPr>
+      </w:pPr>
+    </w:p>
+    <w:p>
+      <w:pPr>
+        <w:tabs>
+          <w:tab w:val="left" w:pos="709"/>
+        </w:tabs>
+        <w:jc w:val="center"/>
+        <w:rPr>
+          <w:sz w:val="36"/>
+          <w:szCs w:val="36"/>
+        </w:rPr>
+      </w:pPr>
+      <w:r>
+        <w:rPr>
+          <w:sz w:val="36"/>
+          <w:szCs w:val="36"/>
+        </w:rPr>
+        <w:t>RECIBIO</w:t>
+      </w:r>
+    </w:p>
+    <w:p>
+      <w:pPr>
+        <w:tabs>
+          <w:tab w:val="left" w:pos="709"/>
+        </w:tabs>
+        <w:jc w:val="center"/>
+        <w:rPr>
+          <w:sz w:val="36"/>
+          <w:szCs w:val="36"/>
+        </w:rPr>
+      </w:pPr>
+    </w:p>
+    <w:p>
+      <w:pPr>
+        <w:tabs>
+          <w:tab w:val="left" w:pos="709"/>
+        </w:tabs>
+        <w:jc w:val="center"/>
+        <w:rPr>
+          <w:sz w:val="36"/>
+          <w:szCs w:val="36"/>
+        </w:rPr>
+      </w:pPr>
+      <w:r>
+        <w:rPr>
+          <w:sz w:val="36"/>
+          <w:szCs w:val="36"/>
+        </w:rPr>
+        <w:t>__________________</w:t>
+      </w:r>
+    </w:p>
+    <w:p>
+      <w:pPr>
+        <w:tabs>
+          <w:tab w:val="left" w:pos="709"/>
+        </w:tabs>
+        <w:jc w:val="center"/>
+        <w:rPr>
+          <w:sz w:val="36"/>
+          <w:szCs w:val="36"/>
+        </w:rPr>
+      </w:pPr>
+      <w:r>
+        <w:rPr>
+          <w:sz w:val="36"/>
+          <w:szCs w:val="36"/>
+        </w:rPr>
+        <w:t>ADRIANA SORIANO</w:t>
+      </w:r>
+    </w:p>
+    <w:p>
+      <w:pPr>
+        <w:tabs>
+          <w:tab w:val="left" w:pos="709"/>
+        </w:tabs>
+        <w:jc w:val="center"/>
+        <w:rPr>
+          <w:sz w:val="36"/>
+          <w:szCs w:val="36"/>
+        </w:rPr>
+      </w:pPr>
+    </w:p>
+    <w:p>
+      <w:pPr>
+        <w:tabs>
+          <w:tab w:val="left" w:pos="709"/>
+        </w:tabs>
+        <w:jc w:val="center"/>
+        <w:rPr>
+          <w:sz w:val="36"/>
+          <w:szCs w:val="36"/>
+        </w:rPr>
+      </w:pPr>
+    </w:p>
+    <w:p>
+      <w:pPr>
+        <w:tabs>
+          <w:tab w:val="left" w:pos="709"/>
+        </w:tabs>
+        <w:jc w:val="center"/>
+        <w:rPr>
+          <w:sz w:val="36"/>
+          <w:szCs w:val="36"/>
+        </w:rPr>
+      </w:pPr>
+    </w:p>
+    <w:p>
+      <w:pPr>
+        <w:tabs>
+          <w:tab w:val="left" w:pos="709"/>
+        </w:tabs>
+        <w:jc w:val="center"/>
+        <w:rPr>
+          <w:sz w:val="36"/>
+          <w:szCs w:val="36"/>
+        </w:rPr>
+      </w:pPr>
+    </w:p>
+    <w:p>
+      <w:pPr>
+        <w:tabs>
+          <w:tab w:val="left" w:pos="709"/>
+        </w:tabs>
+        <w:jc w:val="center"/>
+        <w:rPr>
+          <w:sz w:val="36"/>
+          <w:szCs w:val="36"/>
+        </w:rPr>
+      </w:pPr>
+    </w:p>
+    <w:p>
+      <w:pPr>
+        <w:tabs>
+          <w:tab w:val="left" w:pos="709"/>
+        </w:tabs>
+        <w:jc w:val="center"/>
+        <w:rPr>
+          <w:sz w:val="36"/>
+          <w:szCs w:val="36"/>
+        </w:rPr>
+      </w:pPr>
+    </w:p>
+    <w:p>
+      <w:pPr>
+        <w:tabs>
+          <w:tab w:val="left" w:pos="709"/>
+        </w:tabs>
+        <w:jc w:val="center"/>
+        <w:rPr>
+          <w:sz w:val="36"/>
+          <w:szCs w:val="36"/>
+        </w:rPr>
+      </w:pPr>
+    </w:p>
+    <w:p>
+      <w:pPr>
+        <w:tabs>
+          <w:tab w:val="left" w:pos="709"/>
+        </w:tabs>
+        <w:jc w:val="center"/>
+        <w:rPr>
+          <w:sz w:val="36"/>
+          <w:szCs w:val="36"/>
+        </w:rPr>
+      </w:pPr>
       <w:r>
         <w:rPr>
           <w:sz w:val="36"/>
@@ -575,6 +909,7 @@
           <w:sz w:val="36"/>
           <w:szCs w:val="36"/>
         </w:rPr>
+        <w:lastRenderedPageBreak/>
         <w:t xml:space="preserve">ADRIANA SORIANO </w:t>
       </w:r>
     </w:p>
@@ -3766,6 +4101,7 @@
           <w:sz w:val="36"/>
           <w:szCs w:val="36"/>
         </w:rPr>
+        <w:lastRenderedPageBreak/>
         <w:t xml:space="preserve">SALIDAS DE </w:t>
       </w:r>
       <w:proofErr w:type="gramStart"/>
@@ -4080,6 +4416,7 @@
           <w:sz w:val="36"/>
           <w:szCs w:val="36"/>
         </w:rPr>
+        <w:lastRenderedPageBreak/>
         <w:t xml:space="preserve">REMISIONES   </w:t>
       </w:r>
       <w:proofErr w:type="gramStart"/>
@@ -4395,6 +4732,7 @@
           <w:sz w:val="36"/>
           <w:szCs w:val="36"/>
         </w:rPr>
+        <w:lastRenderedPageBreak/>
         <w:t xml:space="preserve">REMISIONES   </w:t>
       </w:r>
       <w:proofErr w:type="gramStart"/>

</xml_diff>

<commit_message>
CIERRE 27 OCT 23
</commit_message>
<xml_diff>
--- a/01 DOCUEMENTOS/PAP FISCAL OBRADOR 2023.docx
+++ b/01 DOCUEMENTOS/PAP FISCAL OBRADOR 2023.docx
@@ -13,111 +13,13 @@
           <w:szCs w:val="36"/>
         </w:rPr>
       </w:pPr>
-      <w:r>
-        <w:rPr>
-          <w:sz w:val="36"/>
-          <w:szCs w:val="36"/>
-        </w:rPr>
-        <w:t>19 OCTUBRE   2023</w:t>
-      </w:r>
-    </w:p>
-    <w:p>
-      <w:pPr>
-        <w:tabs>
-          <w:tab w:val="left" w:pos="709"/>
-        </w:tabs>
-        <w:jc w:val="center"/>
-        <w:rPr>
-          <w:sz w:val="36"/>
-          <w:szCs w:val="36"/>
-        </w:rPr>
-      </w:pPr>
-    </w:p>
-    <w:p>
-      <w:pPr>
-        <w:tabs>
-          <w:tab w:val="left" w:pos="709"/>
-        </w:tabs>
-        <w:jc w:val="center"/>
-        <w:rPr>
-          <w:sz w:val="36"/>
-          <w:szCs w:val="36"/>
-        </w:rPr>
-      </w:pPr>
-    </w:p>
-    <w:p>
-      <w:pPr>
-        <w:tabs>
-          <w:tab w:val="left" w:pos="709"/>
-        </w:tabs>
-        <w:jc w:val="center"/>
-        <w:rPr>
-          <w:sz w:val="36"/>
-          <w:szCs w:val="36"/>
-        </w:rPr>
-      </w:pPr>
-      <w:r>
-        <w:rPr>
-          <w:sz w:val="36"/>
-          <w:szCs w:val="36"/>
-        </w:rPr>
-        <w:t xml:space="preserve">OBRADOR </w:t>
-      </w:r>
-    </w:p>
-    <w:p>
-      <w:pPr>
-        <w:tabs>
-          <w:tab w:val="left" w:pos="709"/>
-        </w:tabs>
-        <w:jc w:val="center"/>
-        <w:rPr>
-          <w:sz w:val="36"/>
-          <w:szCs w:val="36"/>
-        </w:rPr>
-      </w:pPr>
-    </w:p>
-    <w:p>
-      <w:pPr>
-        <w:tabs>
-          <w:tab w:val="left" w:pos="709"/>
-        </w:tabs>
-        <w:jc w:val="center"/>
-        <w:rPr>
-          <w:sz w:val="36"/>
-          <w:szCs w:val="36"/>
-        </w:rPr>
-      </w:pPr>
-    </w:p>
-    <w:p>
-      <w:pPr>
-        <w:tabs>
-          <w:tab w:val="left" w:pos="709"/>
-        </w:tabs>
-        <w:jc w:val="center"/>
-        <w:rPr>
-          <w:sz w:val="36"/>
-          <w:szCs w:val="36"/>
-        </w:rPr>
-      </w:pPr>
-    </w:p>
-    <w:p>
-      <w:pPr>
-        <w:tabs>
-          <w:tab w:val="left" w:pos="709"/>
-        </w:tabs>
-        <w:jc w:val="center"/>
-        <w:rPr>
-          <w:sz w:val="36"/>
-          <w:szCs w:val="36"/>
-        </w:rPr>
-      </w:pPr>
       <w:proofErr w:type="gramStart"/>
       <w:r>
         <w:rPr>
           <w:sz w:val="36"/>
           <w:szCs w:val="36"/>
         </w:rPr>
-        <w:t>SALIDAS  OBRADOR</w:t>
+        <w:t>27  DE</w:t>
       </w:r>
       <w:proofErr w:type="gramEnd"/>
       <w:r>
@@ -125,8 +27,134 @@
           <w:sz w:val="36"/>
           <w:szCs w:val="36"/>
         </w:rPr>
-        <w:t xml:space="preserve">   0251 M  al    0500 M</w:t>
-      </w:r>
+        <w:t xml:space="preserve"> OCTUBRE  2023</w:t>
+      </w:r>
+    </w:p>
+    <w:p>
+      <w:pPr>
+        <w:tabs>
+          <w:tab w:val="left" w:pos="709"/>
+        </w:tabs>
+        <w:jc w:val="center"/>
+        <w:rPr>
+          <w:sz w:val="36"/>
+          <w:szCs w:val="36"/>
+        </w:rPr>
+      </w:pPr>
+    </w:p>
+    <w:p>
+      <w:pPr>
+        <w:tabs>
+          <w:tab w:val="left" w:pos="709"/>
+        </w:tabs>
+        <w:jc w:val="center"/>
+        <w:rPr>
+          <w:sz w:val="36"/>
+          <w:szCs w:val="36"/>
+        </w:rPr>
+      </w:pPr>
+    </w:p>
+    <w:p>
+      <w:pPr>
+        <w:tabs>
+          <w:tab w:val="left" w:pos="709"/>
+        </w:tabs>
+        <w:jc w:val="center"/>
+        <w:rPr>
+          <w:sz w:val="36"/>
+          <w:szCs w:val="36"/>
+        </w:rPr>
+      </w:pPr>
+      <w:r>
+        <w:rPr>
+          <w:sz w:val="36"/>
+          <w:szCs w:val="36"/>
+        </w:rPr>
+        <w:t>OBRADOR</w:t>
+      </w:r>
+    </w:p>
+    <w:p>
+      <w:pPr>
+        <w:tabs>
+          <w:tab w:val="left" w:pos="709"/>
+        </w:tabs>
+        <w:jc w:val="center"/>
+        <w:rPr>
+          <w:sz w:val="36"/>
+          <w:szCs w:val="36"/>
+        </w:rPr>
+      </w:pPr>
+    </w:p>
+    <w:p>
+      <w:pPr>
+        <w:tabs>
+          <w:tab w:val="left" w:pos="709"/>
+        </w:tabs>
+        <w:jc w:val="center"/>
+        <w:rPr>
+          <w:sz w:val="36"/>
+          <w:szCs w:val="36"/>
+        </w:rPr>
+      </w:pPr>
+    </w:p>
+    <w:p>
+      <w:pPr>
+        <w:tabs>
+          <w:tab w:val="left" w:pos="709"/>
+        </w:tabs>
+        <w:jc w:val="center"/>
+        <w:rPr>
+          <w:sz w:val="36"/>
+          <w:szCs w:val="36"/>
+        </w:rPr>
+      </w:pPr>
+    </w:p>
+    <w:p>
+      <w:pPr>
+        <w:tabs>
+          <w:tab w:val="left" w:pos="709"/>
+        </w:tabs>
+        <w:jc w:val="center"/>
+        <w:rPr>
+          <w:sz w:val="36"/>
+          <w:szCs w:val="36"/>
+        </w:rPr>
+      </w:pPr>
+      <w:r>
+        <w:rPr>
+          <w:sz w:val="36"/>
+          <w:szCs w:val="36"/>
+        </w:rPr>
+        <w:t xml:space="preserve">REMISIONES   </w:t>
+      </w:r>
+      <w:proofErr w:type="gramStart"/>
+      <w:r>
+        <w:rPr>
+          <w:sz w:val="36"/>
+          <w:szCs w:val="36"/>
+        </w:rPr>
+        <w:t>#  02501</w:t>
+      </w:r>
+      <w:proofErr w:type="gramEnd"/>
+      <w:r>
+        <w:rPr>
+          <w:sz w:val="36"/>
+          <w:szCs w:val="36"/>
+        </w:rPr>
+        <w:t xml:space="preserve">    al    05000</w:t>
+      </w:r>
+    </w:p>
+    <w:p>
+      <w:pPr>
+        <w:tabs>
+          <w:tab w:val="left" w:pos="709"/>
+        </w:tabs>
+        <w:jc w:val="center"/>
+        <w:rPr>
+          <w:sz w:val="36"/>
+          <w:szCs w:val="36"/>
+        </w:rPr>
+      </w:pPr>
     </w:p>
     <w:p>
       <w:pPr>
@@ -218,24 +246,12 @@
           <w:szCs w:val="36"/>
         </w:rPr>
       </w:pPr>
-    </w:p>
-    <w:p>
-      <w:pPr>
-        <w:tabs>
-          <w:tab w:val="left" w:pos="709"/>
-        </w:tabs>
-        <w:jc w:val="center"/>
-        <w:rPr>
-          <w:sz w:val="36"/>
-          <w:szCs w:val="36"/>
-        </w:rPr>
-      </w:pPr>
-      <w:r>
-        <w:rPr>
-          <w:sz w:val="36"/>
-          <w:szCs w:val="36"/>
-        </w:rPr>
-        <w:t>_____________________</w:t>
+      <w:r>
+        <w:rPr>
+          <w:sz w:val="36"/>
+          <w:szCs w:val="36"/>
+        </w:rPr>
+        <w:t>________________________</w:t>
       </w:r>
     </w:p>
     <w:p>
@@ -256,42 +272,6 @@
         </w:rPr>
         <w:t>ADRIANA SORIANO</w:t>
       </w:r>
-    </w:p>
-    <w:p>
-      <w:pPr>
-        <w:tabs>
-          <w:tab w:val="left" w:pos="709"/>
-        </w:tabs>
-        <w:jc w:val="center"/>
-        <w:rPr>
-          <w:sz w:val="36"/>
-          <w:szCs w:val="36"/>
-        </w:rPr>
-      </w:pPr>
-    </w:p>
-    <w:p>
-      <w:pPr>
-        <w:tabs>
-          <w:tab w:val="left" w:pos="709"/>
-        </w:tabs>
-        <w:jc w:val="center"/>
-        <w:rPr>
-          <w:sz w:val="36"/>
-          <w:szCs w:val="36"/>
-        </w:rPr>
-      </w:pPr>
-    </w:p>
-    <w:p>
-      <w:pPr>
-        <w:tabs>
-          <w:tab w:val="left" w:pos="709"/>
-        </w:tabs>
-        <w:jc w:val="center"/>
-        <w:rPr>
-          <w:sz w:val="36"/>
-          <w:szCs w:val="36"/>
-        </w:rPr>
-      </w:pPr>
     </w:p>
     <w:p>
       <w:pPr>
@@ -306,6 +286,334 @@
       </w:pPr>
       <w:bookmarkStart w:id="0" w:name="_GoBack"/>
       <w:bookmarkEnd w:id="0"/>
+    </w:p>
+    <w:p>
+      <w:pPr>
+        <w:tabs>
+          <w:tab w:val="left" w:pos="709"/>
+        </w:tabs>
+        <w:jc w:val="center"/>
+        <w:rPr>
+          <w:sz w:val="36"/>
+          <w:szCs w:val="36"/>
+        </w:rPr>
+      </w:pPr>
+    </w:p>
+    <w:p>
+      <w:pPr>
+        <w:tabs>
+          <w:tab w:val="left" w:pos="709"/>
+        </w:tabs>
+        <w:jc w:val="center"/>
+        <w:rPr>
+          <w:sz w:val="36"/>
+          <w:szCs w:val="36"/>
+        </w:rPr>
+      </w:pPr>
+    </w:p>
+    <w:p>
+      <w:pPr>
+        <w:tabs>
+          <w:tab w:val="left" w:pos="709"/>
+        </w:tabs>
+        <w:jc w:val="center"/>
+        <w:rPr>
+          <w:sz w:val="36"/>
+          <w:szCs w:val="36"/>
+        </w:rPr>
+      </w:pPr>
+      <w:r>
+        <w:rPr>
+          <w:sz w:val="36"/>
+          <w:szCs w:val="36"/>
+        </w:rPr>
+        <w:lastRenderedPageBreak/>
+        <w:t>19 OCTUBRE   2023</w:t>
+      </w:r>
+    </w:p>
+    <w:p>
+      <w:pPr>
+        <w:tabs>
+          <w:tab w:val="left" w:pos="709"/>
+        </w:tabs>
+        <w:jc w:val="center"/>
+        <w:rPr>
+          <w:sz w:val="36"/>
+          <w:szCs w:val="36"/>
+        </w:rPr>
+      </w:pPr>
+    </w:p>
+    <w:p>
+      <w:pPr>
+        <w:tabs>
+          <w:tab w:val="left" w:pos="709"/>
+        </w:tabs>
+        <w:jc w:val="center"/>
+        <w:rPr>
+          <w:sz w:val="36"/>
+          <w:szCs w:val="36"/>
+        </w:rPr>
+      </w:pPr>
+    </w:p>
+    <w:p>
+      <w:pPr>
+        <w:tabs>
+          <w:tab w:val="left" w:pos="709"/>
+        </w:tabs>
+        <w:jc w:val="center"/>
+        <w:rPr>
+          <w:sz w:val="36"/>
+          <w:szCs w:val="36"/>
+        </w:rPr>
+      </w:pPr>
+      <w:r>
+        <w:rPr>
+          <w:sz w:val="36"/>
+          <w:szCs w:val="36"/>
+        </w:rPr>
+        <w:t xml:space="preserve">OBRADOR </w:t>
+      </w:r>
+    </w:p>
+    <w:p>
+      <w:pPr>
+        <w:tabs>
+          <w:tab w:val="left" w:pos="709"/>
+        </w:tabs>
+        <w:jc w:val="center"/>
+        <w:rPr>
+          <w:sz w:val="36"/>
+          <w:szCs w:val="36"/>
+        </w:rPr>
+      </w:pPr>
+    </w:p>
+    <w:p>
+      <w:pPr>
+        <w:tabs>
+          <w:tab w:val="left" w:pos="709"/>
+        </w:tabs>
+        <w:jc w:val="center"/>
+        <w:rPr>
+          <w:sz w:val="36"/>
+          <w:szCs w:val="36"/>
+        </w:rPr>
+      </w:pPr>
+    </w:p>
+    <w:p>
+      <w:pPr>
+        <w:tabs>
+          <w:tab w:val="left" w:pos="709"/>
+        </w:tabs>
+        <w:jc w:val="center"/>
+        <w:rPr>
+          <w:sz w:val="36"/>
+          <w:szCs w:val="36"/>
+        </w:rPr>
+      </w:pPr>
+    </w:p>
+    <w:p>
+      <w:pPr>
+        <w:tabs>
+          <w:tab w:val="left" w:pos="709"/>
+        </w:tabs>
+        <w:jc w:val="center"/>
+        <w:rPr>
+          <w:sz w:val="36"/>
+          <w:szCs w:val="36"/>
+        </w:rPr>
+      </w:pPr>
+      <w:proofErr w:type="gramStart"/>
+      <w:r>
+        <w:rPr>
+          <w:sz w:val="36"/>
+          <w:szCs w:val="36"/>
+        </w:rPr>
+        <w:t>SALIDAS  OBRADOR</w:t>
+      </w:r>
+      <w:proofErr w:type="gramEnd"/>
+      <w:r>
+        <w:rPr>
+          <w:sz w:val="36"/>
+          <w:szCs w:val="36"/>
+        </w:rPr>
+        <w:t xml:space="preserve">   0251 M  al    0500 M</w:t>
+      </w:r>
+    </w:p>
+    <w:p>
+      <w:pPr>
+        <w:tabs>
+          <w:tab w:val="left" w:pos="709"/>
+        </w:tabs>
+        <w:jc w:val="center"/>
+        <w:rPr>
+          <w:sz w:val="36"/>
+          <w:szCs w:val="36"/>
+        </w:rPr>
+      </w:pPr>
+    </w:p>
+    <w:p>
+      <w:pPr>
+        <w:tabs>
+          <w:tab w:val="left" w:pos="709"/>
+        </w:tabs>
+        <w:jc w:val="center"/>
+        <w:rPr>
+          <w:sz w:val="36"/>
+          <w:szCs w:val="36"/>
+        </w:rPr>
+      </w:pPr>
+    </w:p>
+    <w:p>
+      <w:pPr>
+        <w:tabs>
+          <w:tab w:val="left" w:pos="709"/>
+        </w:tabs>
+        <w:jc w:val="center"/>
+        <w:rPr>
+          <w:sz w:val="36"/>
+          <w:szCs w:val="36"/>
+        </w:rPr>
+      </w:pPr>
+    </w:p>
+    <w:p>
+      <w:pPr>
+        <w:tabs>
+          <w:tab w:val="left" w:pos="709"/>
+        </w:tabs>
+        <w:jc w:val="center"/>
+        <w:rPr>
+          <w:sz w:val="36"/>
+          <w:szCs w:val="36"/>
+        </w:rPr>
+      </w:pPr>
+    </w:p>
+    <w:p>
+      <w:pPr>
+        <w:tabs>
+          <w:tab w:val="left" w:pos="709"/>
+        </w:tabs>
+        <w:jc w:val="center"/>
+        <w:rPr>
+          <w:sz w:val="36"/>
+          <w:szCs w:val="36"/>
+        </w:rPr>
+      </w:pPr>
+      <w:r>
+        <w:rPr>
+          <w:sz w:val="36"/>
+          <w:szCs w:val="36"/>
+        </w:rPr>
+        <w:t>RECIBIO</w:t>
+      </w:r>
+    </w:p>
+    <w:p>
+      <w:pPr>
+        <w:tabs>
+          <w:tab w:val="left" w:pos="709"/>
+        </w:tabs>
+        <w:jc w:val="center"/>
+        <w:rPr>
+          <w:sz w:val="36"/>
+          <w:szCs w:val="36"/>
+        </w:rPr>
+      </w:pPr>
+    </w:p>
+    <w:p>
+      <w:pPr>
+        <w:tabs>
+          <w:tab w:val="left" w:pos="709"/>
+        </w:tabs>
+        <w:jc w:val="center"/>
+        <w:rPr>
+          <w:sz w:val="36"/>
+          <w:szCs w:val="36"/>
+        </w:rPr>
+      </w:pPr>
+    </w:p>
+    <w:p>
+      <w:pPr>
+        <w:tabs>
+          <w:tab w:val="left" w:pos="709"/>
+        </w:tabs>
+        <w:jc w:val="center"/>
+        <w:rPr>
+          <w:sz w:val="36"/>
+          <w:szCs w:val="36"/>
+        </w:rPr>
+      </w:pPr>
+      <w:r>
+        <w:rPr>
+          <w:sz w:val="36"/>
+          <w:szCs w:val="36"/>
+        </w:rPr>
+        <w:t>_____________________</w:t>
+      </w:r>
+    </w:p>
+    <w:p>
+      <w:pPr>
+        <w:tabs>
+          <w:tab w:val="left" w:pos="709"/>
+        </w:tabs>
+        <w:jc w:val="center"/>
+        <w:rPr>
+          <w:sz w:val="36"/>
+          <w:szCs w:val="36"/>
+        </w:rPr>
+      </w:pPr>
+      <w:r>
+        <w:rPr>
+          <w:sz w:val="36"/>
+          <w:szCs w:val="36"/>
+        </w:rPr>
+        <w:t>ADRIANA SORIANO</w:t>
+      </w:r>
+    </w:p>
+    <w:p>
+      <w:pPr>
+        <w:tabs>
+          <w:tab w:val="left" w:pos="709"/>
+        </w:tabs>
+        <w:jc w:val="center"/>
+        <w:rPr>
+          <w:sz w:val="36"/>
+          <w:szCs w:val="36"/>
+        </w:rPr>
+      </w:pPr>
+    </w:p>
+    <w:p>
+      <w:pPr>
+        <w:tabs>
+          <w:tab w:val="left" w:pos="709"/>
+        </w:tabs>
+        <w:jc w:val="center"/>
+        <w:rPr>
+          <w:sz w:val="36"/>
+          <w:szCs w:val="36"/>
+        </w:rPr>
+      </w:pPr>
+    </w:p>
+    <w:p>
+      <w:pPr>
+        <w:tabs>
+          <w:tab w:val="left" w:pos="709"/>
+        </w:tabs>
+        <w:jc w:val="center"/>
+        <w:rPr>
+          <w:sz w:val="36"/>
+          <w:szCs w:val="36"/>
+        </w:rPr>
+      </w:pPr>
+    </w:p>
+    <w:p>
+      <w:pPr>
+        <w:tabs>
+          <w:tab w:val="left" w:pos="709"/>
+        </w:tabs>
+        <w:jc w:val="center"/>
+        <w:rPr>
+          <w:sz w:val="36"/>
+          <w:szCs w:val="36"/>
+        </w:rPr>
+      </w:pPr>
     </w:p>
     <w:p>
       <w:pPr>

</xml_diff>